<commit_message>
Cambie de numeracion el CU Consultar estado de cheques a cobrar, del 35 al 18, por pedido de la profe. CU 26, agregue que se guarda una fecha en la hoja de ruta
</commit_message>
<xml_diff>
--- a/01. Modelado de Negocio/Casos de uso/26_Definir_Hoja_de_Ruta.docx
+++ b/01. Modelado de Negocio/Casos de uso/26_Definir_Hoja_de_Ruta.docx
@@ -4,7 +4,7 @@
   <w:body>
     <w:tbl>
       <w:tblPr>
-        <w:tblStyle w:val="TableGrid"/>
+        <w:tblStyle w:val="Tablaconcuadrcula"/>
         <w:tblW w:w="8613" w:type="dxa"/>
         <w:tblLayout w:type="fixed"/>
         <w:tblLook w:val="04A0" w:firstRow="1" w:lastRow="0" w:firstColumn="1" w:lastColumn="0" w:noHBand="0" w:noVBand="1"/>
@@ -480,18 +480,21 @@
               <w:t xml:space="preserve"> qué acciones se deberían realizar por parte del </w:t>
             </w:r>
             <w:r>
-              <w:t>Viajante.</w:t>
-            </w:r>
-          </w:p>
-          <w:p>
-            <w:r>
-              <w:t>Fin del CU</w:t>
-            </w:r>
-            <w:r>
-              <w:t>.</w:t>
+              <w:t>Viajante y se guardara la fecha de la supuesta visita para poder agendar</w:t>
             </w:r>
             <w:bookmarkStart w:id="0" w:name="_GoBack"/>
             <w:bookmarkEnd w:id="0"/>
+            <w:r>
+              <w:t xml:space="preserve"> el próximo encuentro.</w:t>
+            </w:r>
+          </w:p>
+          <w:p>
+            <w:r>
+              <w:t>Fin del CU</w:t>
+            </w:r>
+            <w:r>
+              <w:t>.</w:t>
+            </w:r>
           </w:p>
           <w:p/>
         </w:tc>
@@ -668,11 +671,11 @@
     <w:name w:val="Normal"/>
     <w:qFormat/>
   </w:style>
-  <w:style w:type="paragraph" w:styleId="Heading1">
+  <w:style w:type="paragraph" w:styleId="Ttulo1">
     <w:name w:val="heading 1"/>
     <w:basedOn w:val="Normal"/>
     <w:next w:val="Normal"/>
-    <w:link w:val="Heading1Char"/>
+    <w:link w:val="Ttulo1Car"/>
     <w:uiPriority w:val="9"/>
     <w:qFormat/>
     <w:rsid w:val="00A920FC"/>
@@ -686,18 +689,18 @@
       <w:rFonts w:asciiTheme="majorHAnsi" w:eastAsiaTheme="majorEastAsia" w:hAnsiTheme="majorHAnsi" w:cstheme="majorBidi"/>
       <w:b/>
       <w:bCs/>
-      <w:color w:val="376092" w:themeColor="accent1" w:themeShade="BF"/>
+      <w:color w:val="365F91" w:themeColor="accent1" w:themeShade="BF"/>
       <w:sz w:val="28"/>
       <w:szCs w:val="28"/>
     </w:rPr>
   </w:style>
-  <w:style w:type="character" w:default="1" w:styleId="DefaultParagraphFont">
+  <w:style w:type="character" w:default="1" w:styleId="Fuentedeprrafopredeter">
     <w:name w:val="Default Paragraph Font"/>
     <w:uiPriority w:val="1"/>
     <w:semiHidden/>
     <w:unhideWhenUsed/>
   </w:style>
-  <w:style w:type="table" w:default="1" w:styleId="TableNormal">
+  <w:style w:type="table" w:default="1" w:styleId="Tablanormal">
     <w:name w:val="Normal Table"/>
     <w:uiPriority w:val="99"/>
     <w:semiHidden/>
@@ -712,15 +715,15 @@
       </w:tblCellMar>
     </w:tblPr>
   </w:style>
-  <w:style w:type="numbering" w:default="1" w:styleId="NoList">
+  <w:style w:type="numbering" w:default="1" w:styleId="Sinlista">
     <w:name w:val="No List"/>
     <w:uiPriority w:val="99"/>
     <w:semiHidden/>
     <w:unhideWhenUsed/>
   </w:style>
-  <w:style w:type="table" w:styleId="TableGrid">
+  <w:style w:type="table" w:styleId="Tablaconcuadrcula">
     <w:name w:val="Table Grid"/>
-    <w:basedOn w:val="TableNormal"/>
+    <w:basedOn w:val="Tablanormal"/>
     <w:uiPriority w:val="59"/>
     <w:rsid w:val="00D842C6"/>
     <w:pPr>
@@ -744,17 +747,17 @@
       </w:tblCellMar>
     </w:tblPr>
   </w:style>
-  <w:style w:type="character" w:customStyle="1" w:styleId="Heading1Char">
-    <w:name w:val="Heading 1 Char"/>
-    <w:basedOn w:val="DefaultParagraphFont"/>
-    <w:link w:val="Heading1"/>
+  <w:style w:type="character" w:customStyle="1" w:styleId="Ttulo1Car">
+    <w:name w:val="Título 1 Car"/>
+    <w:basedOn w:val="Fuentedeprrafopredeter"/>
+    <w:link w:val="Ttulo1"/>
     <w:uiPriority w:val="9"/>
     <w:rsid w:val="00A920FC"/>
     <w:rPr>
       <w:rFonts w:asciiTheme="majorHAnsi" w:eastAsiaTheme="majorEastAsia" w:hAnsiTheme="majorHAnsi" w:cstheme="majorBidi"/>
       <w:b/>
       <w:bCs/>
-      <w:color w:val="376092" w:themeColor="accent1" w:themeShade="BF"/>
+      <w:color w:val="365F91" w:themeColor="accent1" w:themeShade="BF"/>
       <w:sz w:val="28"/>
       <w:szCs w:val="28"/>
     </w:rPr>
@@ -922,11 +925,11 @@
     <w:name w:val="Normal"/>
     <w:qFormat/>
   </w:style>
-  <w:style w:type="paragraph" w:styleId="Heading1">
+  <w:style w:type="paragraph" w:styleId="Ttulo1">
     <w:name w:val="heading 1"/>
     <w:basedOn w:val="Normal"/>
     <w:next w:val="Normal"/>
-    <w:link w:val="Heading1Char"/>
+    <w:link w:val="Ttulo1Car"/>
     <w:uiPriority w:val="9"/>
     <w:qFormat/>
     <w:rsid w:val="00A920FC"/>
@@ -940,18 +943,18 @@
       <w:rFonts w:asciiTheme="majorHAnsi" w:eastAsiaTheme="majorEastAsia" w:hAnsiTheme="majorHAnsi" w:cstheme="majorBidi"/>
       <w:b/>
       <w:bCs/>
-      <w:color w:val="376092" w:themeColor="accent1" w:themeShade="BF"/>
+      <w:color w:val="365F91" w:themeColor="accent1" w:themeShade="BF"/>
       <w:sz w:val="28"/>
       <w:szCs w:val="28"/>
     </w:rPr>
   </w:style>
-  <w:style w:type="character" w:default="1" w:styleId="DefaultParagraphFont">
+  <w:style w:type="character" w:default="1" w:styleId="Fuentedeprrafopredeter">
     <w:name w:val="Default Paragraph Font"/>
     <w:uiPriority w:val="1"/>
     <w:semiHidden/>
     <w:unhideWhenUsed/>
   </w:style>
-  <w:style w:type="table" w:default="1" w:styleId="TableNormal">
+  <w:style w:type="table" w:default="1" w:styleId="Tablanormal">
     <w:name w:val="Normal Table"/>
     <w:uiPriority w:val="99"/>
     <w:semiHidden/>
@@ -966,15 +969,15 @@
       </w:tblCellMar>
     </w:tblPr>
   </w:style>
-  <w:style w:type="numbering" w:default="1" w:styleId="NoList">
+  <w:style w:type="numbering" w:default="1" w:styleId="Sinlista">
     <w:name w:val="No List"/>
     <w:uiPriority w:val="99"/>
     <w:semiHidden/>
     <w:unhideWhenUsed/>
   </w:style>
-  <w:style w:type="table" w:styleId="TableGrid">
+  <w:style w:type="table" w:styleId="Tablaconcuadrcula">
     <w:name w:val="Table Grid"/>
-    <w:basedOn w:val="TableNormal"/>
+    <w:basedOn w:val="Tablanormal"/>
     <w:uiPriority w:val="59"/>
     <w:rsid w:val="00D842C6"/>
     <w:pPr>
@@ -998,17 +1001,17 @@
       </w:tblCellMar>
     </w:tblPr>
   </w:style>
-  <w:style w:type="character" w:customStyle="1" w:styleId="Heading1Char">
-    <w:name w:val="Heading 1 Char"/>
-    <w:basedOn w:val="DefaultParagraphFont"/>
-    <w:link w:val="Heading1"/>
+  <w:style w:type="character" w:customStyle="1" w:styleId="Ttulo1Car">
+    <w:name w:val="Título 1 Car"/>
+    <w:basedOn w:val="Fuentedeprrafopredeter"/>
+    <w:link w:val="Ttulo1"/>
     <w:uiPriority w:val="9"/>
     <w:rsid w:val="00A920FC"/>
     <w:rPr>
       <w:rFonts w:asciiTheme="majorHAnsi" w:eastAsiaTheme="majorEastAsia" w:hAnsiTheme="majorHAnsi" w:cstheme="majorBidi"/>
       <w:b/>
       <w:bCs/>
-      <w:color w:val="376092" w:themeColor="accent1" w:themeShade="BF"/>
+      <w:color w:val="365F91" w:themeColor="accent1" w:themeShade="BF"/>
       <w:sz w:val="28"/>
       <w:szCs w:val="28"/>
     </w:rPr>
@@ -1027,34 +1030,34 @@
         <a:sysClr val="window" lastClr="FFFFFF"/>
       </a:lt1>
       <a:dk2>
-        <a:srgbClr xmlns:mc="http://schemas.openxmlformats.org/markup-compatibility/2006" xmlns:a14="http://schemas.microsoft.com/office/drawing/2010/main" val="1F497D" mc:Ignorable=""/>
+        <a:srgbClr val="1F497D"/>
       </a:dk2>
       <a:lt2>
-        <a:srgbClr xmlns:mc="http://schemas.openxmlformats.org/markup-compatibility/2006" xmlns:a14="http://schemas.microsoft.com/office/drawing/2010/main" val="EEECE1" mc:Ignorable=""/>
+        <a:srgbClr val="EEECE1"/>
       </a:lt2>
       <a:accent1>
-        <a:srgbClr xmlns:mc="http://schemas.openxmlformats.org/markup-compatibility/2006" xmlns:a14="http://schemas.microsoft.com/office/drawing/2010/main" val="4F81BD" mc:Ignorable=""/>
+        <a:srgbClr val="4F81BD"/>
       </a:accent1>
       <a:accent2>
-        <a:srgbClr xmlns:mc="http://schemas.openxmlformats.org/markup-compatibility/2006" xmlns:a14="http://schemas.microsoft.com/office/drawing/2010/main" val="C0504D" mc:Ignorable=""/>
+        <a:srgbClr val="C0504D"/>
       </a:accent2>
       <a:accent3>
-        <a:srgbClr xmlns:mc="http://schemas.openxmlformats.org/markup-compatibility/2006" xmlns:a14="http://schemas.microsoft.com/office/drawing/2010/main" val="9BBB59" mc:Ignorable=""/>
+        <a:srgbClr val="9BBB59"/>
       </a:accent3>
       <a:accent4>
-        <a:srgbClr xmlns:mc="http://schemas.openxmlformats.org/markup-compatibility/2006" xmlns:a14="http://schemas.microsoft.com/office/drawing/2010/main" val="8064A2" mc:Ignorable=""/>
+        <a:srgbClr val="8064A2"/>
       </a:accent4>
       <a:accent5>
-        <a:srgbClr xmlns:mc="http://schemas.openxmlformats.org/markup-compatibility/2006" xmlns:a14="http://schemas.microsoft.com/office/drawing/2010/main" val="4BACC6" mc:Ignorable=""/>
+        <a:srgbClr val="4BACC6"/>
       </a:accent5>
       <a:accent6>
-        <a:srgbClr xmlns:mc="http://schemas.openxmlformats.org/markup-compatibility/2006" xmlns:a14="http://schemas.microsoft.com/office/drawing/2010/main" val="F79646" mc:Ignorable=""/>
+        <a:srgbClr val="F79646"/>
       </a:accent6>
       <a:hlink>
-        <a:srgbClr xmlns:mc="http://schemas.openxmlformats.org/markup-compatibility/2006" xmlns:a14="http://schemas.microsoft.com/office/drawing/2010/main" val="0000FF" mc:Ignorable=""/>
+        <a:srgbClr val="0000FF"/>
       </a:hlink>
       <a:folHlink>
-        <a:srgbClr xmlns:mc="http://schemas.openxmlformats.org/markup-compatibility/2006" xmlns:a14="http://schemas.microsoft.com/office/drawing/2010/main" val="800080" mc:Ignorable=""/>
+        <a:srgbClr val="800080"/>
       </a:folHlink>
     </a:clrScheme>
     <a:fontScheme name="Office">
@@ -1208,7 +1211,7 @@
         <a:effectStyle>
           <a:effectLst>
             <a:outerShdw blurRad="40000" dist="20000" dir="5400000" rotWithShape="0">
-              <a:srgbClr xmlns:mc="http://schemas.openxmlformats.org/markup-compatibility/2006" xmlns:a14="http://schemas.microsoft.com/office/drawing/2010/main" val="000000" mc:Ignorable="">
+              <a:srgbClr val="000000">
                 <a:alpha val="38000"/>
               </a:srgbClr>
             </a:outerShdw>
@@ -1217,7 +1220,7 @@
         <a:effectStyle>
           <a:effectLst>
             <a:outerShdw blurRad="40000" dist="23000" dir="5400000" rotWithShape="0">
-              <a:srgbClr xmlns:mc="http://schemas.openxmlformats.org/markup-compatibility/2006" xmlns:a14="http://schemas.microsoft.com/office/drawing/2010/main" val="000000" mc:Ignorable="">
+              <a:srgbClr val="000000">
                 <a:alpha val="35000"/>
               </a:srgbClr>
             </a:outerShdw>
@@ -1226,7 +1229,7 @@
         <a:effectStyle>
           <a:effectLst>
             <a:outerShdw blurRad="40000" dist="23000" dir="5400000" rotWithShape="0">
-              <a:srgbClr xmlns:mc="http://schemas.openxmlformats.org/markup-compatibility/2006" xmlns:a14="http://schemas.microsoft.com/office/drawing/2010/main" val="000000" mc:Ignorable="">
+              <a:srgbClr val="000000">
                 <a:alpha val="35000"/>
               </a:srgbClr>
             </a:outerShdw>

</xml_diff>